<commit_message>
Changed Prop cons 'F' to ''Iowa State REU (Summer 2022)'
</commit_message>
<xml_diff>
--- a/MLTL_language/MLTL/grammar.docx
+++ b/MLTL_language/MLTL/grammar.docx
@@ -24,7 +24,15 @@
     </w:p>
     <w:p>
       <w:r>
-        <w:t>Here, ‘Eventually’, ‘Always’, ‘Until’, and ‘Weak Until’ are represented by the letters ‘</w:t>
+        <w:t xml:space="preserve">Here, ‘Eventually’, ‘Always’, ‘Until’, and ‘Weak Until’ are represented by the </w:t>
+      </w:r>
+      <w:proofErr w:type="gramStart"/>
+      <w:r>
+        <w:t>letters</w:t>
+      </w:r>
+      <w:proofErr w:type="gramEnd"/>
+      <w:r>
+        <w:t xml:space="preserve"> ‘</w:t>
       </w:r>
       <w:r>
         <w:t>F</w:t>
@@ -42,10 +50,18 @@
     <w:p/>
     <w:p>
       <w:r>
-        <w:t xml:space="preserve">Alphabet = { </w:t>
-      </w:r>
-      <w:r>
-        <w:t>‘0’, ‘1’, …, ‘9’,</w:t>
+        <w:t xml:space="preserve">Alphabet = </w:t>
+      </w:r>
+      <w:proofErr w:type="gramStart"/>
+      <w:r>
+        <w:t xml:space="preserve">{ </w:t>
+      </w:r>
+      <w:r>
+        <w:t>‘</w:t>
+      </w:r>
+      <w:proofErr w:type="gramEnd"/>
+      <w:r>
+        <w:t>0’, ‘1’, …, ‘9’,</w:t>
       </w:r>
       <w:r>
         <w:t xml:space="preserve"> ‘p’,</w:t>
@@ -65,7 +81,13 @@
         <w:t xml:space="preserve">                       </w:t>
       </w:r>
       <w:r>
-        <w:t>‘T’, ‘F’</w:t>
+        <w:t>‘T’, ‘</w:t>
+      </w:r>
+      <w:r>
+        <w:t>!</w:t>
+      </w:r>
+      <w:r>
+        <w:t>’</w:t>
       </w:r>
       <w:r>
         <w:t>,</w:t>
@@ -110,31 +132,43 @@
       <w:r>
         <w:t>R</w:t>
       </w:r>
+      <w:proofErr w:type="gramStart"/>
       <w:r>
         <w:t xml:space="preserve">’ </w:t>
       </w:r>
       <w:r>
         <w:t>}</w:t>
       </w:r>
+      <w:proofErr w:type="gramEnd"/>
     </w:p>
     <w:p/>
     <w:p>
+      <w:proofErr w:type="gramStart"/>
       <w:r>
         <w:t>D</w:t>
       </w:r>
       <w:r>
-        <w:t xml:space="preserve">igit  -&gt;  </w:t>
+        <w:t>igit  -</w:t>
+      </w:r>
+      <w:proofErr w:type="gramEnd"/>
+      <w:r>
+        <w:t xml:space="preserve">&gt;  </w:t>
       </w:r>
       <w:r>
         <w:t>‘0’ | ‘1’ | … |’9’</w:t>
       </w:r>
     </w:p>
     <w:p>
+      <w:proofErr w:type="gramStart"/>
       <w:r>
         <w:t>N</w:t>
       </w:r>
       <w:r>
-        <w:t xml:space="preserve">um  -&gt;  </w:t>
+        <w:t>um  -</w:t>
+      </w:r>
+      <w:proofErr w:type="gramEnd"/>
+      <w:r>
+        <w:t xml:space="preserve">&gt;  </w:t>
       </w:r>
       <w:r>
         <w:t>D</w:t>
@@ -159,8 +193,13 @@
       </w:r>
     </w:p>
     <w:p>
-      <w:r>
-        <w:t xml:space="preserve">Interval  -&gt;  </w:t>
+      <w:proofErr w:type="gramStart"/>
+      <w:r>
+        <w:t>Interval  -</w:t>
+      </w:r>
+      <w:proofErr w:type="gramEnd"/>
+      <w:r>
+        <w:t xml:space="preserve">&gt;  </w:t>
       </w:r>
       <w:r>
         <w:t xml:space="preserve">‘[’  Num ‘,’ Num ‘]’ </w:t>
@@ -171,7 +210,15 @@
     </w:p>
     <w:p>
       <w:r>
-        <w:t xml:space="preserve">Prop_var  -&gt;  </w:t>
+        <w:t>Prop_</w:t>
+      </w:r>
+      <w:proofErr w:type="gramStart"/>
+      <w:r>
+        <w:t>var  -</w:t>
+      </w:r>
+      <w:proofErr w:type="gramEnd"/>
+      <w:r>
+        <w:t xml:space="preserve">&gt;  </w:t>
       </w:r>
       <w:r>
         <w:t xml:space="preserve">‘p’ </w:t>
@@ -186,10 +233,24 @@
     <w:p/>
     <w:p>
       <w:r>
-        <w:t xml:space="preserve">Prop_cons  -&gt;  </w:t>
-      </w:r>
-      <w:r>
-        <w:t>‘T’ | ‘F’</w:t>
+        <w:t>Prop_</w:t>
+      </w:r>
+      <w:proofErr w:type="gramStart"/>
+      <w:r>
+        <w:t>cons  -</w:t>
+      </w:r>
+      <w:proofErr w:type="gramEnd"/>
+      <w:r>
+        <w:t xml:space="preserve">&gt;  </w:t>
+      </w:r>
+      <w:r>
+        <w:t>‘T’ | ‘</w:t>
+      </w:r>
+      <w:r>
+        <w:t>!</w:t>
+      </w:r>
+      <w:r>
+        <w:t>’</w:t>
       </w:r>
     </w:p>
     <w:p>
@@ -197,15 +258,31 @@
         <w:t>Unary_Prop</w:t>
       </w:r>
       <w:r>
-        <w:t xml:space="preserve">_conn  </w:t>
-      </w:r>
-      <w:r>
-        <w:t>-&gt;  ‘~’</w:t>
-      </w:r>
-    </w:p>
-    <w:p>
-      <w:r>
-        <w:t>Binary_Prop_conn  -&gt;  ‘v’ | ‘</w:t>
+        <w:t>_</w:t>
+      </w:r>
+      <w:proofErr w:type="gramStart"/>
+      <w:r>
+        <w:t xml:space="preserve">conn  </w:t>
+      </w:r>
+      <w:r>
+        <w:t>-</w:t>
+      </w:r>
+      <w:proofErr w:type="gramEnd"/>
+      <w:r>
+        <w:t>&gt;  ‘~’</w:t>
+      </w:r>
+    </w:p>
+    <w:p>
+      <w:r>
+        <w:t>Binary_Prop_</w:t>
+      </w:r>
+      <w:proofErr w:type="gramStart"/>
+      <w:r>
+        <w:t>conn  -</w:t>
+      </w:r>
+      <w:proofErr w:type="gramEnd"/>
+      <w:r>
+        <w:t>&gt;  ‘v’ | ‘</w:t>
       </w:r>
       <w:r>
         <w:t>&amp;</w:t>
@@ -237,10 +314,18 @@
         <w:t>Wff</w:t>
       </w:r>
       <w:r>
-        <w:t xml:space="preserve"> ‘,’ Array_entry</w:t>
-      </w:r>
-      <w:r>
-        <w:t xml:space="preserve">  |  </w:t>
+        <w:t xml:space="preserve"> ‘,’ Array_</w:t>
+      </w:r>
+      <w:proofErr w:type="gramStart"/>
+      <w:r>
+        <w:t>entry</w:t>
+      </w:r>
+      <w:r>
+        <w:t xml:space="preserve">  |</w:t>
+      </w:r>
+      <w:proofErr w:type="gramEnd"/>
+      <w:r>
+        <w:t xml:space="preserve">  </w:t>
       </w:r>
       <w:r>
         <w:t>Wff</w:t>
@@ -252,7 +337,15 @@
     <w:p/>
     <w:p>
       <w:r>
-        <w:t xml:space="preserve">Unary_Temp_conn  -&gt;  </w:t>
+        <w:t>Unary_Temp_</w:t>
+      </w:r>
+      <w:proofErr w:type="gramStart"/>
+      <w:r>
+        <w:t>conn  -</w:t>
+      </w:r>
+      <w:proofErr w:type="gramEnd"/>
+      <w:r>
+        <w:t xml:space="preserve">&gt;  </w:t>
       </w:r>
       <w:r>
         <w:t>‘</w:t>
@@ -272,7 +365,15 @@
     </w:p>
     <w:p>
       <w:r>
-        <w:t>Binary_Temp_conn  -&gt;  ‘U’ | ‘</w:t>
+        <w:t>Binary_Temp_</w:t>
+      </w:r>
+      <w:proofErr w:type="gramStart"/>
+      <w:r>
+        <w:t>conn  -</w:t>
+      </w:r>
+      <w:proofErr w:type="gramEnd"/>
+      <w:r>
+        <w:t>&gt;  ‘U’ | ‘</w:t>
       </w:r>
       <w:r>
         <w:t>R</w:t>
@@ -285,7 +386,15 @@
     <w:p/>
     <w:p>
       <w:r>
-        <w:t>Wff -&gt;  Prop_var | Prop_cons</w:t>
+        <w:t>Wff -</w:t>
+      </w:r>
+      <w:proofErr w:type="gramStart"/>
+      <w:r>
+        <w:t>&gt;  Prop</w:t>
+      </w:r>
+      <w:proofErr w:type="gramEnd"/>
+      <w:r>
+        <w:t>_var | Prop_cons</w:t>
       </w:r>
     </w:p>
     <w:p>
@@ -302,7 +411,15 @@
     <w:p>
       <w:r>
         <w:tab/>
-        <w:t xml:space="preserve">                | Unary_Temp_conn  Interval  Wff</w:t>
+        <w:t xml:space="preserve">                | Unary_Temp_</w:t>
+      </w:r>
+      <w:proofErr w:type="gramStart"/>
+      <w:r>
+        <w:t>conn  Interval</w:t>
+      </w:r>
+      <w:proofErr w:type="gramEnd"/>
+      <w:r>
+        <w:t xml:space="preserve">  Wff</w:t>
       </w:r>
     </w:p>
     <w:p>
@@ -316,10 +433,18 @@
         <w:t xml:space="preserve"> | </w:t>
       </w:r>
       <w:r>
-        <w:t>‘(‘</w:t>
-      </w:r>
-      <w:r>
-        <w:t xml:space="preserve"> Assoc_Prop_conn ‘[‘  Array_entry  ‘]’</w:t>
+        <w:t>‘</w:t>
+      </w:r>
+      <w:proofErr w:type="gramStart"/>
+      <w:r>
+        <w:t>(‘</w:t>
+      </w:r>
+      <w:r>
+        <w:t xml:space="preserve"> Assoc</w:t>
+      </w:r>
+      <w:proofErr w:type="gramEnd"/>
+      <w:r>
+        <w:t>_Prop_conn ‘[‘  Array_entry  ‘]’</w:t>
       </w:r>
       <w:r>
         <w:t xml:space="preserve"> ‘)’</w:t>
@@ -334,12 +459,28 @@
         <w:t xml:space="preserve"> </w:t>
       </w:r>
       <w:r>
-        <w:t>| ‘(‘ Wff Binary_Prop_conn Wff ‘)’</w:t>
-      </w:r>
-    </w:p>
-    <w:p>
-      <w:r>
-        <w:t xml:space="preserve">               | ‘(‘ Wff Binary_Temp_conn  Interval Wff ‘)</w:t>
+        <w:t>| ‘</w:t>
+      </w:r>
+      <w:proofErr w:type="gramStart"/>
+      <w:r>
+        <w:t>(‘ Wff</w:t>
+      </w:r>
+      <w:proofErr w:type="gramEnd"/>
+      <w:r>
+        <w:t xml:space="preserve"> Binary_Prop_conn Wff ‘)’</w:t>
+      </w:r>
+    </w:p>
+    <w:p>
+      <w:r>
+        <w:t xml:space="preserve">               | ‘</w:t>
+      </w:r>
+      <w:proofErr w:type="gramStart"/>
+      <w:r>
+        <w:t>(‘ Wff</w:t>
+      </w:r>
+      <w:proofErr w:type="gramEnd"/>
+      <w:r>
+        <w:t xml:space="preserve"> Binary_Temp_conn  Interval Wff ‘)</w:t>
       </w:r>
       <w:r>
         <w:t xml:space="preserve">    </w:t>
@@ -356,11 +497,16 @@
         <w:t>(</w:t>
       </w:r>
       <w:r>
-        <w:t>&amp; [a, b, c]</w:t>
+        <w:t>&amp; [a, b, c</w:t>
+      </w:r>
+      <w:proofErr w:type="gramStart"/>
+      <w:r>
+        <w:t>]</w:t>
       </w:r>
       <w:r>
         <w:t xml:space="preserve"> )</w:t>
       </w:r>
+      <w:proofErr w:type="gramEnd"/>
     </w:p>
     <w:p/>
     <w:p/>
@@ -371,23 +517,44 @@
     </w:p>
     <w:p>
       <w:r>
-        <w:t>bool Prop_var(string s, int len){</w:t>
-      </w:r>
-    </w:p>
-    <w:p>
-      <w:r>
-        <w:t xml:space="preserve">  if(s[0] == ‘p’){</w:t>
+        <w:t>bool Prop_</w:t>
+      </w:r>
+      <w:proofErr w:type="gramStart"/>
+      <w:r>
+        <w:t>var(</w:t>
+      </w:r>
+      <w:proofErr w:type="gramEnd"/>
+      <w:r>
+        <w:t>string s, int len){</w:t>
+      </w:r>
+    </w:p>
+    <w:p>
+      <w:r>
+        <w:t xml:space="preserve">  if(</w:t>
+      </w:r>
+      <w:proofErr w:type="gramStart"/>
+      <w:r>
+        <w:t>s[</w:t>
+      </w:r>
+      <w:proofErr w:type="gramEnd"/>
+      <w:r>
+        <w:t>0] == ‘p’){</w:t>
       </w:r>
     </w:p>
     <w:p>
       <w:r>
         <w:t xml:space="preserve">    return </w:t>
       </w:r>
+      <w:proofErr w:type="gramStart"/>
       <w:r>
         <w:t>N</w:t>
       </w:r>
       <w:r>
-        <w:t xml:space="preserve">um(s[1 : </w:t>
+        <w:t>um(</w:t>
+      </w:r>
+      <w:proofErr w:type="gramEnd"/>
+      <w:r>
+        <w:t xml:space="preserve">s[1 : </w:t>
       </w:r>
       <w:r>
         <w:t>len - 1</w:t>

</xml_diff>

<commit_message>
Implemented left_or function and changed ',' symbol in INterval to ':' to avoid ambiguity
</commit_message>
<xml_diff>
--- a/MLTL_language/MLTL/grammar.docx
+++ b/MLTL_language/MLTL/grammar.docx
@@ -24,15 +24,7 @@
     </w:p>
     <w:p>
       <w:r>
-        <w:t xml:space="preserve">Here, ‘Eventually’, ‘Always’, ‘Until’, and ‘Weak Until’ are represented by the </w:t>
-      </w:r>
-      <w:proofErr w:type="gramStart"/>
-      <w:r>
-        <w:t>letters</w:t>
-      </w:r>
-      <w:proofErr w:type="gramEnd"/>
-      <w:r>
-        <w:t xml:space="preserve"> ‘</w:t>
+        <w:t>Here, ‘Eventually’, ‘Always’, ‘Until’, and ‘Weak Until’ are represented by the letters ‘</w:t>
       </w:r>
       <w:r>
         <w:t>F</w:t>
@@ -50,38 +42,172 @@
     <w:p/>
     <w:p>
       <w:r>
-        <w:t xml:space="preserve">Alphabet = </w:t>
-      </w:r>
-      <w:proofErr w:type="gramStart"/>
-      <w:r>
-        <w:t xml:space="preserve">{ </w:t>
+        <w:t xml:space="preserve">Alphabet = { </w:t>
+      </w:r>
+      <w:r>
+        <w:t>‘0’, ‘1’, …, ‘9’,</w:t>
+      </w:r>
+      <w:r>
+        <w:t xml:space="preserve"> ‘p’,</w:t>
+      </w:r>
+      <w:r>
+        <w:t xml:space="preserve"> ‘(‘, ‘)’,</w:t>
+      </w:r>
+      <w:r>
+        <w:t xml:space="preserve"> ‘[’, ‘]’,</w:t>
+      </w:r>
+      <w:r>
+        <w:t xml:space="preserve"> </w:t>
+      </w:r>
+      <w:r>
+        <w:t xml:space="preserve">‘:’, </w:t>
+      </w:r>
+      <w:r>
+        <w:t>‘,’ ,</w:t>
+      </w:r>
+    </w:p>
+    <w:p>
+      <w:r>
+        <w:t xml:space="preserve">                       </w:t>
+      </w:r>
+      <w:r>
+        <w:t>‘T’, ‘</w:t>
+      </w:r>
+      <w:r>
+        <w:t>!</w:t>
+      </w:r>
+      <w:r>
+        <w:t>’</w:t>
+      </w:r>
+      <w:r>
+        <w:t>,</w:t>
+      </w:r>
+      <w:r>
+        <w:t xml:space="preserve">                </w:t>
+      </w:r>
+    </w:p>
+    <w:p>
+      <w:r>
+        <w:t xml:space="preserve">                       ‘~’, </w:t>
       </w:r>
       <w:r>
         <w:t>‘</w:t>
       </w:r>
-      <w:proofErr w:type="gramEnd"/>
-      <w:r>
-        <w:t>0’, ‘1’, …, ‘9’,</w:t>
-      </w:r>
-      <w:r>
-        <w:t xml:space="preserve"> ‘p’,</w:t>
-      </w:r>
-      <w:r>
-        <w:t xml:space="preserve"> ‘(‘, ‘)’,</w:t>
-      </w:r>
-      <w:r>
-        <w:t xml:space="preserve"> ‘[’, ‘]’,</w:t>
-      </w:r>
-      <w:r>
-        <w:t xml:space="preserve"> ‘,’ ,</w:t>
-      </w:r>
-    </w:p>
-    <w:p>
-      <w:r>
-        <w:t xml:space="preserve">                       </w:t>
-      </w:r>
-      <w:r>
-        <w:t>‘T’, ‘</w:t>
+      <w:r>
+        <w:t>F</w:t>
+      </w:r>
+      <w:r>
+        <w:t>’, ‘</w:t>
+      </w:r>
+      <w:r>
+        <w:t>G</w:t>
+      </w:r>
+      <w:r>
+        <w:t>’</w:t>
+      </w:r>
+      <w:r>
+        <w:t>,</w:t>
+      </w:r>
+    </w:p>
+    <w:p>
+      <w:r>
+        <w:t xml:space="preserve">                       ‘v’, ‘</w:t>
+      </w:r>
+      <w:r>
+        <w:t>&amp;</w:t>
+      </w:r>
+      <w:r>
+        <w:t>’, ‘=’, ‘&gt;’, ‘U’, ‘</w:t>
+      </w:r>
+      <w:r>
+        <w:t>R</w:t>
+      </w:r>
+      <w:r>
+        <w:t xml:space="preserve">’ </w:t>
+      </w:r>
+      <w:r>
+        <w:t>}</w:t>
+      </w:r>
+    </w:p>
+    <w:p/>
+    <w:p>
+      <w:r>
+        <w:t>D</w:t>
+      </w:r>
+      <w:r>
+        <w:t xml:space="preserve">igit  -&gt;  </w:t>
+      </w:r>
+      <w:r>
+        <w:t>‘0’ | ‘1’ | … |’9’</w:t>
+      </w:r>
+    </w:p>
+    <w:p>
+      <w:r>
+        <w:t>N</w:t>
+      </w:r>
+      <w:r>
+        <w:t xml:space="preserve">um  -&gt;  </w:t>
+      </w:r>
+      <w:r>
+        <w:t>D</w:t>
+      </w:r>
+      <w:r>
+        <w:t xml:space="preserve">igit </w:t>
+      </w:r>
+      <w:r>
+        <w:t>N</w:t>
+      </w:r>
+      <w:r>
+        <w:t xml:space="preserve">um | </w:t>
+      </w:r>
+      <w:r>
+        <w:t xml:space="preserve"> </w:t>
+      </w:r>
+      <w:r>
+        <w:t>D</w:t>
+      </w:r>
+      <w:r>
+        <w:t>igit</w:t>
+      </w:r>
+    </w:p>
+    <w:p>
+      <w:r>
+        <w:t xml:space="preserve">Interval  -&gt;  </w:t>
+      </w:r>
+      <w:r>
+        <w:t>‘[’  Num ‘</w:t>
+      </w:r>
+      <w:r>
+        <w:t>:</w:t>
+      </w:r>
+      <w:r>
+        <w:t xml:space="preserve">’ Num ‘]’ </w:t>
+      </w:r>
+      <w:r>
+        <w:t xml:space="preserve"> </w:t>
+      </w:r>
+    </w:p>
+    <w:p>
+      <w:r>
+        <w:t xml:space="preserve">Prop_var  -&gt;  </w:t>
+      </w:r>
+      <w:r>
+        <w:t xml:space="preserve">‘p’ </w:t>
+      </w:r>
+      <w:r>
+        <w:t>N</w:t>
+      </w:r>
+      <w:r>
+        <w:t>um</w:t>
+      </w:r>
+    </w:p>
+    <w:p/>
+    <w:p>
+      <w:r>
+        <w:t xml:space="preserve">Prop_cons  -&gt;  </w:t>
+      </w:r>
+      <w:r>
+        <w:t>‘T’ | ‘</w:t>
       </w:r>
       <w:r>
         <w:t>!</w:t>
@@ -89,16 +215,68 @@
       <w:r>
         <w:t>’</w:t>
       </w:r>
-      <w:r>
-        <w:t>,</w:t>
-      </w:r>
-      <w:r>
-        <w:t xml:space="preserve">                </w:t>
-      </w:r>
-    </w:p>
-    <w:p>
-      <w:r>
-        <w:t xml:space="preserve">                       ‘~’, </w:t>
+    </w:p>
+    <w:p>
+      <w:r>
+        <w:t>Unary_Prop</w:t>
+      </w:r>
+      <w:r>
+        <w:t xml:space="preserve">_conn  </w:t>
+      </w:r>
+      <w:r>
+        <w:t>-&gt;  ‘~’</w:t>
+      </w:r>
+    </w:p>
+    <w:p>
+      <w:r>
+        <w:t>Binary_Prop_conn  -&gt;  ‘v’ | ‘</w:t>
+      </w:r>
+      <w:r>
+        <w:t>&amp;</w:t>
+      </w:r>
+      <w:r>
+        <w:t>’ | ‘=’ | ‘&gt;’</w:t>
+      </w:r>
+    </w:p>
+    <w:p/>
+    <w:p>
+      <w:r>
+        <w:t xml:space="preserve">Assoc_Prop_conn -&gt; </w:t>
+      </w:r>
+      <w:r>
+        <w:t>‘v’ | ‘&amp;’</w:t>
+      </w:r>
+      <w:r>
+        <w:t xml:space="preserve"> | ‘=’</w:t>
+      </w:r>
+    </w:p>
+    <w:p>
+      <w:r>
+        <w:t>Array_entry -&gt;</w:t>
+      </w:r>
+      <w:r>
+        <w:t xml:space="preserve"> </w:t>
+      </w:r>
+      <w:r>
+        <w:t>Wff</w:t>
+      </w:r>
+      <w:r>
+        <w:t xml:space="preserve"> ‘,’ Array_entry</w:t>
+      </w:r>
+      <w:r>
+        <w:t xml:space="preserve">  |  </w:t>
+      </w:r>
+      <w:r>
+        <w:t>Wff</w:t>
+      </w:r>
+      <w:r>
+        <w:t xml:space="preserve"> </w:t>
+      </w:r>
+    </w:p>
+    <w:p/>
+    <w:p>
+      <w:r>
+        <w:t xml:space="preserve">Unary_Temp_conn  -&gt;  </w:t>
       </w:r>
       <w:r>
         <w:t>‘</w:t>
@@ -107,7 +285,7 @@
         <w:t>F</w:t>
       </w:r>
       <w:r>
-        <w:t>’, ‘</w:t>
+        <w:t>’ | ‘</w:t>
       </w:r>
       <w:r>
         <w:t>G</w:t>
@@ -115,265 +293,10 @@
       <w:r>
         <w:t>’</w:t>
       </w:r>
-      <w:r>
-        <w:t>,</w:t>
-      </w:r>
-    </w:p>
-    <w:p>
-      <w:r>
-        <w:t xml:space="preserve">                       ‘v’, ‘</w:t>
-      </w:r>
-      <w:r>
-        <w:t>&amp;</w:t>
-      </w:r>
-      <w:r>
-        <w:t>’, ‘=’, ‘&gt;’, ‘U’, ‘</w:t>
-      </w:r>
-      <w:r>
-        <w:t>R</w:t>
-      </w:r>
-      <w:proofErr w:type="gramStart"/>
-      <w:r>
-        <w:t xml:space="preserve">’ </w:t>
-      </w:r>
-      <w:r>
-        <w:t>}</w:t>
-      </w:r>
-      <w:proofErr w:type="gramEnd"/>
-    </w:p>
-    <w:p/>
-    <w:p>
-      <w:proofErr w:type="gramStart"/>
-      <w:r>
-        <w:t>D</w:t>
-      </w:r>
-      <w:r>
-        <w:t>igit  -</w:t>
-      </w:r>
-      <w:proofErr w:type="gramEnd"/>
-      <w:r>
-        <w:t xml:space="preserve">&gt;  </w:t>
-      </w:r>
-      <w:r>
-        <w:t>‘0’ | ‘1’ | … |’9’</w:t>
-      </w:r>
-    </w:p>
-    <w:p>
-      <w:proofErr w:type="gramStart"/>
-      <w:r>
-        <w:t>N</w:t>
-      </w:r>
-      <w:r>
-        <w:t>um  -</w:t>
-      </w:r>
-      <w:proofErr w:type="gramEnd"/>
-      <w:r>
-        <w:t xml:space="preserve">&gt;  </w:t>
-      </w:r>
-      <w:r>
-        <w:t>D</w:t>
-      </w:r>
-      <w:r>
-        <w:t xml:space="preserve">igit </w:t>
-      </w:r>
-      <w:r>
-        <w:t>N</w:t>
-      </w:r>
-      <w:r>
-        <w:t xml:space="preserve">um | </w:t>
-      </w:r>
-      <w:r>
-        <w:t xml:space="preserve"> </w:t>
-      </w:r>
-      <w:r>
-        <w:t>D</w:t>
-      </w:r>
-      <w:r>
-        <w:t>igit</w:t>
-      </w:r>
-    </w:p>
-    <w:p>
-      <w:proofErr w:type="gramStart"/>
-      <w:r>
-        <w:t>Interval  -</w:t>
-      </w:r>
-      <w:proofErr w:type="gramEnd"/>
-      <w:r>
-        <w:t xml:space="preserve">&gt;  </w:t>
-      </w:r>
-      <w:r>
-        <w:t xml:space="preserve">‘[’  Num ‘,’ Num ‘]’ </w:t>
-      </w:r>
-      <w:r>
-        <w:t xml:space="preserve"> </w:t>
-      </w:r>
-    </w:p>
-    <w:p>
-      <w:r>
-        <w:t>Prop_</w:t>
-      </w:r>
-      <w:proofErr w:type="gramStart"/>
-      <w:r>
-        <w:t>var  -</w:t>
-      </w:r>
-      <w:proofErr w:type="gramEnd"/>
-      <w:r>
-        <w:t xml:space="preserve">&gt;  </w:t>
-      </w:r>
-      <w:r>
-        <w:t xml:space="preserve">‘p’ </w:t>
-      </w:r>
-      <w:r>
-        <w:t>N</w:t>
-      </w:r>
-      <w:r>
-        <w:t>um</w:t>
-      </w:r>
-    </w:p>
-    <w:p/>
-    <w:p>
-      <w:r>
-        <w:t>Prop_</w:t>
-      </w:r>
-      <w:proofErr w:type="gramStart"/>
-      <w:r>
-        <w:t>cons  -</w:t>
-      </w:r>
-      <w:proofErr w:type="gramEnd"/>
-      <w:r>
-        <w:t xml:space="preserve">&gt;  </w:t>
-      </w:r>
-      <w:r>
-        <w:t>‘T’ | ‘</w:t>
-      </w:r>
-      <w:r>
-        <w:t>!</w:t>
-      </w:r>
-      <w:r>
-        <w:t>’</w:t>
-      </w:r>
-    </w:p>
-    <w:p>
-      <w:r>
-        <w:t>Unary_Prop</w:t>
-      </w:r>
-      <w:r>
-        <w:t>_</w:t>
-      </w:r>
-      <w:proofErr w:type="gramStart"/>
-      <w:r>
-        <w:t xml:space="preserve">conn  </w:t>
-      </w:r>
-      <w:r>
-        <w:t>-</w:t>
-      </w:r>
-      <w:proofErr w:type="gramEnd"/>
-      <w:r>
-        <w:t>&gt;  ‘~’</w:t>
-      </w:r>
-    </w:p>
-    <w:p>
-      <w:r>
-        <w:t>Binary_Prop_</w:t>
-      </w:r>
-      <w:proofErr w:type="gramStart"/>
-      <w:r>
-        <w:t>conn  -</w:t>
-      </w:r>
-      <w:proofErr w:type="gramEnd"/>
-      <w:r>
-        <w:t>&gt;  ‘v’ | ‘</w:t>
-      </w:r>
-      <w:r>
-        <w:t>&amp;</w:t>
-      </w:r>
-      <w:r>
-        <w:t>’ | ‘=’ | ‘&gt;’</w:t>
-      </w:r>
-    </w:p>
-    <w:p/>
-    <w:p>
-      <w:r>
-        <w:t xml:space="preserve">Assoc_Prop_conn -&gt; </w:t>
-      </w:r>
-      <w:r>
-        <w:t>‘v’ | ‘&amp;’</w:t>
-      </w:r>
-      <w:r>
-        <w:t xml:space="preserve"> | ‘=’</w:t>
-      </w:r>
-    </w:p>
-    <w:p>
-      <w:r>
-        <w:t>Array_entry -&gt;</w:t>
-      </w:r>
-      <w:r>
-        <w:t xml:space="preserve"> </w:t>
-      </w:r>
-      <w:r>
-        <w:t>Wff</w:t>
-      </w:r>
-      <w:r>
-        <w:t xml:space="preserve"> ‘,’ Array_</w:t>
-      </w:r>
-      <w:proofErr w:type="gramStart"/>
-      <w:r>
-        <w:t>entry</w:t>
-      </w:r>
-      <w:r>
-        <w:t xml:space="preserve">  |</w:t>
-      </w:r>
-      <w:proofErr w:type="gramEnd"/>
-      <w:r>
-        <w:t xml:space="preserve">  </w:t>
-      </w:r>
-      <w:r>
-        <w:t>Wff</w:t>
-      </w:r>
-      <w:r>
-        <w:t xml:space="preserve"> </w:t>
-      </w:r>
-    </w:p>
-    <w:p/>
-    <w:p>
-      <w:r>
-        <w:t>Unary_Temp_</w:t>
-      </w:r>
-      <w:proofErr w:type="gramStart"/>
-      <w:r>
-        <w:t>conn  -</w:t>
-      </w:r>
-      <w:proofErr w:type="gramEnd"/>
-      <w:r>
-        <w:t xml:space="preserve">&gt;  </w:t>
-      </w:r>
-      <w:r>
-        <w:t>‘</w:t>
-      </w:r>
-      <w:r>
-        <w:t>F</w:t>
-      </w:r>
-      <w:r>
-        <w:t>’ | ‘</w:t>
-      </w:r>
-      <w:r>
-        <w:t>G</w:t>
-      </w:r>
-      <w:r>
-        <w:t>’</w:t>
-      </w:r>
-    </w:p>
-    <w:p>
-      <w:r>
-        <w:t>Binary_Temp_</w:t>
-      </w:r>
-      <w:proofErr w:type="gramStart"/>
-      <w:r>
-        <w:t>conn  -</w:t>
-      </w:r>
-      <w:proofErr w:type="gramEnd"/>
-      <w:r>
-        <w:t>&gt;  ‘U’ | ‘</w:t>
+    </w:p>
+    <w:p>
+      <w:r>
+        <w:t>Binary_Temp_conn  -&gt;  ‘U’ | ‘</w:t>
       </w:r>
       <w:r>
         <w:t>R</w:t>
@@ -386,15 +309,7 @@
     <w:p/>
     <w:p>
       <w:r>
-        <w:t>Wff -</w:t>
-      </w:r>
-      <w:proofErr w:type="gramStart"/>
-      <w:r>
-        <w:t>&gt;  Prop</w:t>
-      </w:r>
-      <w:proofErr w:type="gramEnd"/>
-      <w:r>
-        <w:t>_var | Prop_cons</w:t>
+        <w:t>Wff -&gt;  Prop_var | Prop_cons</w:t>
       </w:r>
     </w:p>
     <w:p>
@@ -411,15 +326,7 @@
     <w:p>
       <w:r>
         <w:tab/>
-        <w:t xml:space="preserve">                | Unary_Temp_</w:t>
-      </w:r>
-      <w:proofErr w:type="gramStart"/>
-      <w:r>
-        <w:t>conn  Interval</w:t>
-      </w:r>
-      <w:proofErr w:type="gramEnd"/>
-      <w:r>
-        <w:t xml:space="preserve">  Wff</w:t>
+        <w:t xml:space="preserve">                | Unary_Temp_conn  Interval  Wff</w:t>
       </w:r>
     </w:p>
     <w:p>
@@ -433,18 +340,10 @@
         <w:t xml:space="preserve"> | </w:t>
       </w:r>
       <w:r>
-        <w:t>‘</w:t>
-      </w:r>
-      <w:proofErr w:type="gramStart"/>
-      <w:r>
-        <w:t>(‘</w:t>
-      </w:r>
-      <w:r>
-        <w:t xml:space="preserve"> Assoc</w:t>
-      </w:r>
-      <w:proofErr w:type="gramEnd"/>
-      <w:r>
-        <w:t>_Prop_conn ‘[‘  Array_entry  ‘]’</w:t>
+        <w:t>‘(‘</w:t>
+      </w:r>
+      <w:r>
+        <w:t xml:space="preserve"> Assoc_Prop_conn ‘[‘  Array_entry  ‘]’</w:t>
       </w:r>
       <w:r>
         <w:t xml:space="preserve"> ‘)’</w:t>
@@ -459,28 +358,12 @@
         <w:t xml:space="preserve"> </w:t>
       </w:r>
       <w:r>
-        <w:t>| ‘</w:t>
-      </w:r>
-      <w:proofErr w:type="gramStart"/>
-      <w:r>
-        <w:t>(‘ Wff</w:t>
-      </w:r>
-      <w:proofErr w:type="gramEnd"/>
-      <w:r>
-        <w:t xml:space="preserve"> Binary_Prop_conn Wff ‘)’</w:t>
-      </w:r>
-    </w:p>
-    <w:p>
-      <w:r>
-        <w:t xml:space="preserve">               | ‘</w:t>
-      </w:r>
-      <w:proofErr w:type="gramStart"/>
-      <w:r>
-        <w:t>(‘ Wff</w:t>
-      </w:r>
-      <w:proofErr w:type="gramEnd"/>
-      <w:r>
-        <w:t xml:space="preserve"> Binary_Temp_conn  Interval Wff ‘)</w:t>
+        <w:t>| ‘(‘ Wff Binary_Prop_conn Wff ‘)’</w:t>
+      </w:r>
+    </w:p>
+    <w:p>
+      <w:r>
+        <w:t xml:space="preserve">               | ‘(‘ Wff Binary_Temp_conn  Interval Wff ‘)</w:t>
       </w:r>
       <w:r>
         <w:t xml:space="preserve">    </w:t>
@@ -497,16 +380,11 @@
         <w:t>(</w:t>
       </w:r>
       <w:r>
-        <w:t>&amp; [a, b, c</w:t>
-      </w:r>
-      <w:proofErr w:type="gramStart"/>
-      <w:r>
-        <w:t>]</w:t>
+        <w:t>&amp; [a, b, c]</w:t>
       </w:r>
       <w:r>
         <w:t xml:space="preserve"> )</w:t>
       </w:r>
-      <w:proofErr w:type="gramEnd"/>
     </w:p>
     <w:p/>
     <w:p/>
@@ -517,44 +395,23 @@
     </w:p>
     <w:p>
       <w:r>
-        <w:t>bool Prop_</w:t>
-      </w:r>
-      <w:proofErr w:type="gramStart"/>
-      <w:r>
-        <w:t>var(</w:t>
-      </w:r>
-      <w:proofErr w:type="gramEnd"/>
-      <w:r>
-        <w:t>string s, int len){</w:t>
-      </w:r>
-    </w:p>
-    <w:p>
-      <w:r>
-        <w:t xml:space="preserve">  if(</w:t>
-      </w:r>
-      <w:proofErr w:type="gramStart"/>
-      <w:r>
-        <w:t>s[</w:t>
-      </w:r>
-      <w:proofErr w:type="gramEnd"/>
-      <w:r>
-        <w:t>0] == ‘p’){</w:t>
+        <w:t>bool Prop_var(string s, int len){</w:t>
+      </w:r>
+    </w:p>
+    <w:p>
+      <w:r>
+        <w:t xml:space="preserve">  if(s[0] == ‘p’){</w:t>
       </w:r>
     </w:p>
     <w:p>
       <w:r>
         <w:t xml:space="preserve">    return </w:t>
       </w:r>
-      <w:proofErr w:type="gramStart"/>
       <w:r>
         <w:t>N</w:t>
       </w:r>
       <w:r>
-        <w:t>um(</w:t>
-      </w:r>
-      <w:proofErr w:type="gramEnd"/>
-      <w:r>
-        <w:t xml:space="preserve">s[1 : </w:t>
+        <w:t xml:space="preserve">um(s[1 : </w:t>
       </w:r>
       <w:r>
         <w:t>len - 1</w:t>

</xml_diff>